<commit_message>
Tareas de prueba a la planificación del primer sprint
</commit_message>
<xml_diff>
--- a/Week 5/Planificación de tareas.docx
+++ b/Week 5/Planificación de tareas.docx
@@ -439,7 +439,13 @@
               <w:cnfStyle w:val="000000000000" w:firstRow="0" w:lastRow="0" w:firstColumn="0" w:lastColumn="0" w:oddVBand="0" w:evenVBand="0" w:oddHBand="0" w:evenHBand="0" w:firstRowFirstColumn="0" w:firstRowLastColumn="0" w:lastRowFirstColumn="0" w:lastRowLastColumn="0"/>
             </w:pPr>
             <w:r>
-              <w:t>Desarrollo requisito RF1</w:t>
+              <w:t xml:space="preserve">Desarrollo </w:t>
+            </w:r>
+            <w:r>
+              <w:t xml:space="preserve">y pruebas </w:t>
+            </w:r>
+            <w:r>
+              <w:t>requisito RF1</w:t>
             </w:r>
             <w:r>
               <w:t xml:space="preserve"> al</w:t>
@@ -471,7 +477,13 @@
               <w:cnfStyle w:val="000000000000" w:firstRow="0" w:lastRow="0" w:firstColumn="0" w:lastColumn="0" w:oddVBand="0" w:evenVBand="0" w:oddHBand="0" w:evenHBand="0" w:firstRowFirstColumn="0" w:firstRowLastColumn="0" w:lastRowFirstColumn="0" w:lastRowLastColumn="0"/>
             </w:pPr>
             <w:r>
-              <w:t>Desarrollo requisito RF</w:t>
+              <w:t xml:space="preserve">Desarrollo </w:t>
+            </w:r>
+            <w:r>
+              <w:t xml:space="preserve">y pruebas </w:t>
+            </w:r>
+            <w:r>
+              <w:t>requisito RF</w:t>
             </w:r>
             <w:r>
               <w:t>5</w:t>
@@ -500,7 +512,13 @@
               <w:cnfStyle w:val="000000000000" w:firstRow="0" w:lastRow="0" w:firstColumn="0" w:lastColumn="0" w:oddVBand="0" w:evenVBand="0" w:oddHBand="0" w:evenHBand="0" w:firstRowFirstColumn="0" w:firstRowLastColumn="0" w:lastRowFirstColumn="0" w:lastRowLastColumn="0"/>
             </w:pPr>
             <w:r>
-              <w:t>Desarrollo requisito RF</w:t>
+              <w:t>Desarrollo</w:t>
+            </w:r>
+            <w:r>
+              <w:t xml:space="preserve"> y pruebas</w:t>
+            </w:r>
+            <w:r>
+              <w:t xml:space="preserve"> requisito RF</w:t>
             </w:r>
             <w:r>
               <w:t>6 y RF7</w:t>
@@ -526,7 +544,13 @@
               <w:cnfStyle w:val="000000000000" w:firstRow="0" w:lastRow="0" w:firstColumn="0" w:lastColumn="0" w:oddVBand="0" w:evenVBand="0" w:oddHBand="0" w:evenHBand="0" w:firstRowFirstColumn="0" w:firstRowLastColumn="0" w:lastRowFirstColumn="0" w:lastRowLastColumn="0"/>
             </w:pPr>
             <w:r>
-              <w:t>Desarrollo requisito RF</w:t>
+              <w:t xml:space="preserve">Desarrollo </w:t>
+            </w:r>
+            <w:r>
+              <w:t xml:space="preserve">y pruebas </w:t>
+            </w:r>
+            <w:r>
+              <w:t>requisito RF</w:t>
             </w:r>
             <w:r>
               <w:t>8</w:t>
@@ -552,7 +576,15 @@
               <w:cnfStyle w:val="000000000000" w:firstRow="0" w:lastRow="0" w:firstColumn="0" w:lastColumn="0" w:oddVBand="0" w:evenVBand="0" w:oddHBand="0" w:evenHBand="0" w:firstRowFirstColumn="0" w:firstRowLastColumn="0" w:lastRowFirstColumn="0" w:lastRowLastColumn="0"/>
             </w:pPr>
             <w:r>
-              <w:t>Desarrollo requisito RF</w:t>
+              <w:t xml:space="preserve">Desarrollo </w:t>
+            </w:r>
+            <w:r>
+              <w:t xml:space="preserve">y pruebas </w:t>
+            </w:r>
+            <w:bookmarkStart w:id="0" w:name="_GoBack"/>
+            <w:bookmarkEnd w:id="0"/>
+            <w:r>
+              <w:t>requisito RF</w:t>
             </w:r>
             <w:r>
               <w:t>9</w:t>
@@ -654,10 +686,7 @@
         </w:tc>
       </w:tr>
     </w:tbl>
-    <w:p>
-      <w:bookmarkStart w:id="0" w:name="_GoBack"/>
-      <w:bookmarkEnd w:id="0"/>
-    </w:p>
+    <w:p/>
     <w:sectPr>
       <w:pgSz w:w="11900" w:h="16840"/>
       <w:pgMar w:top="1417" w:right="1701" w:bottom="1417" w:left="1701" w:header="708" w:footer="708" w:gutter="0"/>

</xml_diff>

<commit_message>
Update Planificación de tareas.docx
</commit_message>
<xml_diff>
--- a/Week 5/Planificación de tareas.docx
+++ b/Week 5/Planificación de tareas.docx
@@ -1,6 +1,6 @@
 
 <file path=word/document.xml><?xml version="1.0" encoding="utf-8"?>
-<w:document xmlns:wpc="http://schemas.microsoft.com/office/word/2010/wordprocessingCanvas" xmlns:mo="http://schemas.microsoft.com/office/mac/office/2008/main" xmlns:mc="http://schemas.openxmlformats.org/markup-compatibility/2006" xmlns:mv="urn:schemas-microsoft-com:mac:vml" xmlns:o="urn:schemas-microsoft-com:office:office" xmlns:r="http://schemas.openxmlformats.org/officeDocument/2006/relationships" xmlns:m="http://schemas.openxmlformats.org/officeDocument/2006/math" xmlns:v="urn:schemas-microsoft-com:vml" xmlns:wp14="http://schemas.microsoft.com/office/word/2010/wordprocessingDrawing" xmlns:wp="http://schemas.openxmlformats.org/drawingml/2006/wordprocessingDrawing" xmlns:w10="urn:schemas-microsoft-com:office:word" xmlns:w="http://schemas.openxmlformats.org/wordprocessingml/2006/main" xmlns:w14="http://schemas.microsoft.com/office/word/2010/wordml" xmlns:w15="http://schemas.microsoft.com/office/word/2012/wordml" xmlns:wpg="http://schemas.microsoft.com/office/word/2010/wordprocessingGroup" xmlns:wpi="http://schemas.microsoft.com/office/word/2010/wordprocessingInk" xmlns:wne="http://schemas.microsoft.com/office/word/2006/wordml" xmlns:wps="http://schemas.microsoft.com/office/word/2010/wordprocessingShape" mc:Ignorable="w14 w15 wp14">
+<w:document xmlns:wpc="http://schemas.microsoft.com/office/word/2010/wordprocessingCanvas" xmlns:cx="http://schemas.microsoft.com/office/drawing/2014/chartex" xmlns:cx1="http://schemas.microsoft.com/office/drawing/2015/9/8/chartex" xmlns:cx2="http://schemas.microsoft.com/office/drawing/2015/10/21/chartex" xmlns:cx3="http://schemas.microsoft.com/office/drawing/2016/5/9/chartex" xmlns:cx4="http://schemas.microsoft.com/office/drawing/2016/5/10/chartex" xmlns:cx5="http://schemas.microsoft.com/office/drawing/2016/5/11/chartex" xmlns:cx6="http://schemas.microsoft.com/office/drawing/2016/5/12/chartex" xmlns:cx7="http://schemas.microsoft.com/office/drawing/2016/5/13/chartex" xmlns:cx8="http://schemas.microsoft.com/office/drawing/2016/5/14/chartex" xmlns:mc="http://schemas.openxmlformats.org/markup-compatibility/2006" xmlns:aink="http://schemas.microsoft.com/office/drawing/2016/ink" xmlns:am3d="http://schemas.microsoft.com/office/drawing/2017/model3d" xmlns:o="urn:schemas-microsoft-com:office:office" xmlns:r="http://schemas.openxmlformats.org/officeDocument/2006/relationships" xmlns:m="http://schemas.openxmlformats.org/officeDocument/2006/math" xmlns:v="urn:schemas-microsoft-com:vml" xmlns:wp14="http://schemas.microsoft.com/office/word/2010/wordprocessingDrawing" xmlns:wp="http://schemas.openxmlformats.org/drawingml/2006/wordprocessingDrawing" xmlns:w10="urn:schemas-microsoft-com:office:word" xmlns:w="http://schemas.openxmlformats.org/wordprocessingml/2006/main" xmlns:w14="http://schemas.microsoft.com/office/word/2010/wordml" xmlns:w15="http://schemas.microsoft.com/office/word/2012/wordml" xmlns:w16cid="http://schemas.microsoft.com/office/word/2016/wordml/cid" xmlns:w16se="http://schemas.microsoft.com/office/word/2015/wordml/symex" xmlns:wpg="http://schemas.microsoft.com/office/word/2010/wordprocessingGroup" xmlns:wpi="http://schemas.microsoft.com/office/word/2010/wordprocessingInk" xmlns:wne="http://schemas.microsoft.com/office/word/2006/wordml" xmlns:wps="http://schemas.microsoft.com/office/word/2010/wordprocessingShape" mc:Ignorable="w14 w15 w16se w16cid wp14">
   <w:body>
     <w:p>
       <w:pPr>
@@ -13,17 +13,19 @@
     <w:p/>
     <w:tbl>
       <w:tblPr>
-        <w:tblStyle w:val="Tabladecuadrcula5oscura-nfasis1"/>
+        <w:tblStyle w:val="Tablaconcuadrcula5oscura-nfasis1"/>
         <w:tblW w:w="0" w:type="auto"/>
         <w:tblLook w:val="04A0" w:firstRow="1" w:lastRow="0" w:firstColumn="1" w:lastColumn="0" w:noHBand="0" w:noVBand="1"/>
       </w:tblPr>
       <w:tblGrid>
-        <w:gridCol w:w="1414"/>
-        <w:gridCol w:w="1414"/>
-        <w:gridCol w:w="1415"/>
-        <w:gridCol w:w="1415"/>
-        <w:gridCol w:w="1415"/>
-        <w:gridCol w:w="1415"/>
+        <w:gridCol w:w="1390"/>
+        <w:gridCol w:w="1406"/>
+        <w:gridCol w:w="12"/>
+        <w:gridCol w:w="1387"/>
+        <w:gridCol w:w="29"/>
+        <w:gridCol w:w="1519"/>
+        <w:gridCol w:w="1335"/>
+        <w:gridCol w:w="1410"/>
       </w:tblGrid>
       <w:tr>
         <w:trPr>
@@ -32,7 +34,7 @@
         <w:tc>
           <w:tcPr>
             <w:cnfStyle w:val="001000000000" w:firstRow="0" w:lastRow="0" w:firstColumn="1" w:lastColumn="0" w:oddVBand="0" w:evenVBand="0" w:oddHBand="0" w:evenHBand="0" w:firstRowFirstColumn="0" w:firstRowLastColumn="0" w:lastRowFirstColumn="0" w:lastRowLastColumn="0"/>
-            <w:tcW w:w="1414" w:type="dxa"/>
+            <w:tcW w:w="1390" w:type="dxa"/>
           </w:tcPr>
           <w:p>
             <w:pPr>
@@ -45,8 +47,8 @@
         </w:tc>
         <w:tc>
           <w:tcPr>
-            <w:tcW w:w="7074" w:type="dxa"/>
-            <w:gridSpan w:val="5"/>
+            <w:tcW w:w="7098" w:type="dxa"/>
+            <w:gridSpan w:val="7"/>
           </w:tcPr>
           <w:p>
             <w:pPr>
@@ -67,7 +69,7 @@
         <w:tc>
           <w:tcPr>
             <w:cnfStyle w:val="001000000000" w:firstRow="0" w:lastRow="0" w:firstColumn="1" w:lastColumn="0" w:oddVBand="0" w:evenVBand="0" w:oddHBand="0" w:evenHBand="0" w:firstRowFirstColumn="0" w:firstRowLastColumn="0" w:lastRowFirstColumn="0" w:lastRowLastColumn="0"/>
-            <w:tcW w:w="1414" w:type="dxa"/>
+            <w:tcW w:w="1390" w:type="dxa"/>
           </w:tcPr>
           <w:p>
             <w:pPr>
@@ -80,7 +82,7 @@
         </w:tc>
         <w:tc>
           <w:tcPr>
-            <w:tcW w:w="1414" w:type="dxa"/>
+            <w:tcW w:w="1406" w:type="dxa"/>
           </w:tcPr>
           <w:p>
             <w:pPr>
@@ -94,7 +96,8 @@
         </w:tc>
         <w:tc>
           <w:tcPr>
-            <w:tcW w:w="1415" w:type="dxa"/>
+            <w:tcW w:w="1399" w:type="dxa"/>
+            <w:gridSpan w:val="2"/>
           </w:tcPr>
           <w:p>
             <w:pPr>
@@ -108,7 +111,8 @@
         </w:tc>
         <w:tc>
           <w:tcPr>
-            <w:tcW w:w="1415" w:type="dxa"/>
+            <w:tcW w:w="1548" w:type="dxa"/>
+            <w:gridSpan w:val="2"/>
           </w:tcPr>
           <w:p>
             <w:pPr>
@@ -122,7 +126,21 @@
         </w:tc>
         <w:tc>
           <w:tcPr>
-            <w:tcW w:w="1415" w:type="dxa"/>
+            <w:tcW w:w="1335" w:type="dxa"/>
+          </w:tcPr>
+          <w:p>
+            <w:pPr>
+              <w:jc w:val="center"/>
+              <w:cnfStyle w:val="000000100000" w:firstRow="0" w:lastRow="0" w:firstColumn="0" w:lastColumn="0" w:oddVBand="0" w:evenVBand="0" w:oddHBand="1" w:evenHBand="0" w:firstRowFirstColumn="0" w:firstRowLastColumn="0" w:lastRowFirstColumn="0" w:lastRowLastColumn="0"/>
+            </w:pPr>
+            <w:r>
+              <w:t>Pablo</w:t>
+            </w:r>
+          </w:p>
+        </w:tc>
+        <w:tc>
+          <w:tcPr>
+            <w:tcW w:w="1410" w:type="dxa"/>
           </w:tcPr>
           <w:p>
             <w:pPr>
@@ -131,20 +149,6 @@
             </w:pPr>
             <w:r>
               <w:t>Rafael</w:t>
-            </w:r>
-          </w:p>
-        </w:tc>
-        <w:tc>
-          <w:tcPr>
-            <w:tcW w:w="1415" w:type="dxa"/>
-          </w:tcPr>
-          <w:p>
-            <w:pPr>
-              <w:jc w:val="center"/>
-              <w:cnfStyle w:val="000000100000" w:firstRow="0" w:lastRow="0" w:firstColumn="0" w:lastColumn="0" w:oddVBand="0" w:evenVBand="0" w:oddHBand="1" w:evenHBand="0" w:firstRowFirstColumn="0" w:firstRowLastColumn="0" w:lastRowFirstColumn="0" w:lastRowLastColumn="0"/>
-            </w:pPr>
-            <w:r>
-              <w:t>Pablo</w:t>
             </w:r>
           </w:p>
         </w:tc>
@@ -153,7 +157,7 @@
         <w:tc>
           <w:tcPr>
             <w:cnfStyle w:val="001000000000" w:firstRow="0" w:lastRow="0" w:firstColumn="1" w:lastColumn="0" w:oddVBand="0" w:evenVBand="0" w:oddHBand="0" w:evenHBand="0" w:firstRowFirstColumn="0" w:firstRowLastColumn="0" w:lastRowFirstColumn="0" w:lastRowLastColumn="0"/>
-            <w:tcW w:w="1414" w:type="dxa"/>
+            <w:tcW w:w="1390" w:type="dxa"/>
             <w:vMerge w:val="restart"/>
             <w:vAlign w:val="center"/>
           </w:tcPr>
@@ -174,7 +178,7 @@
         </w:tc>
         <w:tc>
           <w:tcPr>
-            <w:tcW w:w="7074" w:type="dxa"/>
+            <w:tcW w:w="4353" w:type="dxa"/>
             <w:gridSpan w:val="5"/>
           </w:tcPr>
           <w:p>
@@ -183,8 +187,20 @@
               <w:cnfStyle w:val="000000000000" w:firstRow="0" w:lastRow="0" w:firstColumn="0" w:lastColumn="0" w:oddVBand="0" w:evenVBand="0" w:oddHBand="0" w:evenHBand="0" w:firstRowFirstColumn="0" w:firstRowLastColumn="0" w:lastRowFirstColumn="0" w:lastRowLastColumn="0"/>
             </w:pPr>
             <w:r>
-              <w:t>Diseño del modelo de datos. 2hx5</w:t>
-            </w:r>
+              <w:t>Diseño del modelo de datos. 2hx3</w:t>
+            </w:r>
+          </w:p>
+        </w:tc>
+        <w:tc>
+          <w:tcPr>
+            <w:tcW w:w="2745" w:type="dxa"/>
+            <w:gridSpan w:val="2"/>
+          </w:tcPr>
+          <w:p>
+            <w:pPr>
+              <w:jc w:val="center"/>
+              <w:cnfStyle w:val="000000000000" w:firstRow="0" w:lastRow="0" w:firstColumn="0" w:lastColumn="0" w:oddVBand="0" w:evenVBand="0" w:oddHBand="0" w:evenHBand="0" w:firstRowFirstColumn="0" w:firstRowLastColumn="0" w:lastRowFirstColumn="0" w:lastRowLastColumn="0"/>
+            </w:pPr>
           </w:p>
         </w:tc>
       </w:tr>
@@ -195,7 +211,7 @@
         <w:tc>
           <w:tcPr>
             <w:cnfStyle w:val="001000000000" w:firstRow="0" w:lastRow="0" w:firstColumn="1" w:lastColumn="0" w:oddVBand="0" w:evenVBand="0" w:oddHBand="0" w:evenHBand="0" w:firstRowFirstColumn="0" w:firstRowLastColumn="0" w:lastRowFirstColumn="0" w:lastRowLastColumn="0"/>
-            <w:tcW w:w="1414" w:type="dxa"/>
+            <w:tcW w:w="1390" w:type="dxa"/>
             <w:vMerge/>
             <w:vAlign w:val="center"/>
           </w:tcPr>
@@ -210,16 +226,22 @@
         </w:tc>
         <w:tc>
           <w:tcPr>
-            <w:tcW w:w="7074" w:type="dxa"/>
-            <w:gridSpan w:val="5"/>
-          </w:tcPr>
-          <w:p>
-            <w:pPr>
-              <w:jc w:val="center"/>
-              <w:cnfStyle w:val="000000100000" w:firstRow="0" w:lastRow="0" w:firstColumn="0" w:lastColumn="0" w:oddVBand="0" w:evenVBand="0" w:oddHBand="1" w:evenHBand="0" w:firstRowFirstColumn="0" w:firstRowLastColumn="0" w:lastRowFirstColumn="0" w:lastRowLastColumn="0"/>
-            </w:pPr>
-            <w:r>
-              <w:t>Preparación y configuración del entorno de desarrollo 1hx5</w:t>
+            <w:tcW w:w="7098" w:type="dxa"/>
+            <w:gridSpan w:val="7"/>
+          </w:tcPr>
+          <w:p>
+            <w:pPr>
+              <w:jc w:val="center"/>
+              <w:cnfStyle w:val="000000100000" w:firstRow="0" w:lastRow="0" w:firstColumn="0" w:lastColumn="0" w:oddVBand="0" w:evenVBand="0" w:oddHBand="1" w:evenHBand="0" w:firstRowFirstColumn="0" w:firstRowLastColumn="0" w:lastRowFirstColumn="0" w:lastRowLastColumn="0"/>
+            </w:pPr>
+            <w:r>
+              <w:t xml:space="preserve">Preparación y configuración del entorno de desarrollo </w:t>
+            </w:r>
+            <w:r>
+              <w:t>0,5</w:t>
+            </w:r>
+            <w:r>
+              <w:t>hx5</w:t>
             </w:r>
           </w:p>
         </w:tc>
@@ -228,7 +250,7 @@
         <w:tc>
           <w:tcPr>
             <w:cnfStyle w:val="001000000000" w:firstRow="0" w:lastRow="0" w:firstColumn="1" w:lastColumn="0" w:oddVBand="0" w:evenVBand="0" w:oddHBand="0" w:evenHBand="0" w:firstRowFirstColumn="0" w:firstRowLastColumn="0" w:lastRowFirstColumn="0" w:lastRowLastColumn="0"/>
-            <w:tcW w:w="1414" w:type="dxa"/>
+            <w:tcW w:w="1390" w:type="dxa"/>
             <w:vMerge/>
             <w:vAlign w:val="center"/>
           </w:tcPr>
@@ -243,22 +265,19 @@
         </w:tc>
         <w:tc>
           <w:tcPr>
-            <w:tcW w:w="4244" w:type="dxa"/>
-            <w:gridSpan w:val="3"/>
+            <w:tcW w:w="1418" w:type="dxa"/>
+            <w:gridSpan w:val="2"/>
           </w:tcPr>
           <w:p>
             <w:pPr>
               <w:jc w:val="center"/>
               <w:cnfStyle w:val="000000000000" w:firstRow="0" w:lastRow="0" w:firstColumn="0" w:lastColumn="0" w:oddVBand="0" w:evenVBand="0" w:oddHBand="0" w:evenHBand="0" w:firstRowFirstColumn="0" w:firstRowLastColumn="0" w:lastRowFirstColumn="0" w:lastRowLastColumn="0"/>
             </w:pPr>
-            <w:r>
-              <w:t>Implementar y probar el modelo de datos 1hx3</w:t>
-            </w:r>
-          </w:p>
-        </w:tc>
-        <w:tc>
-          <w:tcPr>
-            <w:tcW w:w="2830" w:type="dxa"/>
+          </w:p>
+        </w:tc>
+        <w:tc>
+          <w:tcPr>
+            <w:tcW w:w="1416" w:type="dxa"/>
             <w:gridSpan w:val="2"/>
           </w:tcPr>
           <w:p>
@@ -267,8 +286,65 @@
               <w:cnfStyle w:val="000000000000" w:firstRow="0" w:lastRow="0" w:firstColumn="0" w:lastColumn="0" w:oddVBand="0" w:evenVBand="0" w:oddHBand="0" w:evenHBand="0" w:firstRowFirstColumn="0" w:firstRowLastColumn="0" w:lastRowFirstColumn="0" w:lastRowLastColumn="0"/>
             </w:pPr>
             <w:r>
-              <w:t>Implementar la plantilla y menús generales del programa 2hx2</w:t>
-            </w:r>
+              <w:t>Interfaz del sistema</w:t>
+            </w:r>
+          </w:p>
+          <w:p>
+            <w:pPr>
+              <w:jc w:val="center"/>
+              <w:cnfStyle w:val="000000000000" w:firstRow="0" w:lastRow="0" w:firstColumn="0" w:lastColumn="0" w:oddVBand="0" w:evenVBand="0" w:oddHBand="0" w:evenHBand="0" w:firstRowFirstColumn="0" w:firstRowLastColumn="0" w:lastRowFirstColumn="0" w:lastRowLastColumn="0"/>
+            </w:pPr>
+            <w:r>
+              <w:t>1</w:t>
+            </w:r>
+            <w:r>
+              <w:t>hx1</w:t>
+            </w:r>
+          </w:p>
+        </w:tc>
+        <w:tc>
+          <w:tcPr>
+            <w:tcW w:w="1519" w:type="dxa"/>
+          </w:tcPr>
+          <w:p>
+            <w:pPr>
+              <w:jc w:val="center"/>
+              <w:cnfStyle w:val="000000000000" w:firstRow="0" w:lastRow="0" w:firstColumn="0" w:lastColumn="0" w:oddVBand="0" w:evenVBand="0" w:oddHBand="0" w:evenHBand="0" w:firstRowFirstColumn="0" w:firstRowLastColumn="0" w:lastRowFirstColumn="0" w:lastRowLastColumn="0"/>
+            </w:pPr>
+          </w:p>
+        </w:tc>
+        <w:tc>
+          <w:tcPr>
+            <w:tcW w:w="1335" w:type="dxa"/>
+          </w:tcPr>
+          <w:p>
+            <w:pPr>
+              <w:jc w:val="center"/>
+              <w:cnfStyle w:val="000000000000" w:firstRow="0" w:lastRow="0" w:firstColumn="0" w:lastColumn="0" w:oddVBand="0" w:evenVBand="0" w:oddHBand="0" w:evenHBand="0" w:firstRowFirstColumn="0" w:firstRowLastColumn="0" w:lastRowFirstColumn="0" w:lastRowLastColumn="0"/>
+            </w:pPr>
+            <w:r>
+              <w:t>Implementar modelo de datos y poblar la aplicación con casos de ejemplo</w:t>
+            </w:r>
+          </w:p>
+          <w:p>
+            <w:pPr>
+              <w:jc w:val="center"/>
+              <w:cnfStyle w:val="000000000000" w:firstRow="0" w:lastRow="0" w:firstColumn="0" w:lastColumn="0" w:oddVBand="0" w:evenVBand="0" w:oddHBand="0" w:evenHBand="0" w:firstRowFirstColumn="0" w:firstRowLastColumn="0" w:lastRowFirstColumn="0" w:lastRowLastColumn="0"/>
+            </w:pPr>
+            <w:r>
+              <w:t>2,5hx1</w:t>
+            </w:r>
+          </w:p>
+        </w:tc>
+        <w:tc>
+          <w:tcPr>
+            <w:tcW w:w="1410" w:type="dxa"/>
+          </w:tcPr>
+          <w:p>
+            <w:pPr>
+              <w:jc w:val="center"/>
+              <w:cnfStyle w:val="000000000000" w:firstRow="0" w:lastRow="0" w:firstColumn="0" w:lastColumn="0" w:oddVBand="0" w:evenVBand="0" w:oddHBand="0" w:evenHBand="0" w:firstRowFirstColumn="0" w:firstRowLastColumn="0" w:lastRowFirstColumn="0" w:lastRowLastColumn="0"/>
+            </w:pPr>
           </w:p>
         </w:tc>
       </w:tr>
@@ -279,7 +355,7 @@
         <w:tc>
           <w:tcPr>
             <w:cnfStyle w:val="001000000000" w:firstRow="0" w:lastRow="0" w:firstColumn="1" w:lastColumn="0" w:oddVBand="0" w:evenVBand="0" w:oddHBand="0" w:evenHBand="0" w:firstRowFirstColumn="0" w:firstRowLastColumn="0" w:lastRowFirstColumn="0" w:lastRowLastColumn="0"/>
-            <w:tcW w:w="1414" w:type="dxa"/>
+            <w:tcW w:w="1390" w:type="dxa"/>
             <w:vMerge/>
             <w:vAlign w:val="center"/>
           </w:tcPr>
@@ -294,16 +370,165 @@
         </w:tc>
         <w:tc>
           <w:tcPr>
-            <w:tcW w:w="7074" w:type="dxa"/>
-            <w:gridSpan w:val="5"/>
-          </w:tcPr>
-          <w:p>
-            <w:pPr>
-              <w:jc w:val="center"/>
-              <w:cnfStyle w:val="000000100000" w:firstRow="0" w:lastRow="0" w:firstColumn="0" w:lastColumn="0" w:oddVBand="0" w:evenVBand="0" w:oddHBand="1" w:evenHBand="0" w:firstRowFirstColumn="0" w:firstRowLastColumn="0" w:lastRowFirstColumn="0" w:lastRowLastColumn="0"/>
-            </w:pPr>
-            <w:r>
-              <w:t>Reunión de revisión del proyecto. 0,5hx5</w:t>
+            <w:tcW w:w="1406" w:type="dxa"/>
+          </w:tcPr>
+          <w:p>
+            <w:pPr>
+              <w:jc w:val="center"/>
+              <w:cnfStyle w:val="000000100000" w:firstRow="0" w:lastRow="0" w:firstColumn="0" w:lastColumn="0" w:oddVBand="0" w:evenVBand="0" w:oddHBand="1" w:evenHBand="0" w:firstRowFirstColumn="0" w:firstRowLastColumn="0" w:lastRowFirstColumn="0" w:lastRowLastColumn="0"/>
+            </w:pPr>
+            <w:r>
+              <w:t>Mostrar información sobre cápsulas (</w:t>
+            </w:r>
+            <w:proofErr w:type="spellStart"/>
+            <w:r>
+              <w:t>Tests</w:t>
+            </w:r>
+            <w:proofErr w:type="spellEnd"/>
+            <w:r>
+              <w:t xml:space="preserve"> incluidos)</w:t>
+            </w:r>
+          </w:p>
+          <w:p>
+            <w:pPr>
+              <w:jc w:val="center"/>
+              <w:cnfStyle w:val="000000100000" w:firstRow="0" w:lastRow="0" w:firstColumn="0" w:lastColumn="0" w:oddVBand="0" w:evenVBand="0" w:oddHBand="1" w:evenHBand="0" w:firstRowFirstColumn="0" w:firstRowLastColumn="0" w:lastRowFirstColumn="0" w:lastRowLastColumn="0"/>
+            </w:pPr>
+            <w:r>
+              <w:t>2hx1</w:t>
+            </w:r>
+          </w:p>
+        </w:tc>
+        <w:tc>
+          <w:tcPr>
+            <w:tcW w:w="1399" w:type="dxa"/>
+            <w:gridSpan w:val="2"/>
+          </w:tcPr>
+          <w:p>
+            <w:pPr>
+              <w:jc w:val="center"/>
+              <w:cnfStyle w:val="000000100000" w:firstRow="0" w:lastRow="0" w:firstColumn="0" w:lastColumn="0" w:oddVBand="0" w:evenVBand="0" w:oddHBand="1" w:evenHBand="0" w:firstRowFirstColumn="0" w:firstRowLastColumn="0" w:lastRowFirstColumn="0" w:lastRowLastColumn="0"/>
+            </w:pPr>
+            <w:r>
+              <w:t>Interfaz del sistema</w:t>
+            </w:r>
+          </w:p>
+          <w:p>
+            <w:pPr>
+              <w:jc w:val="center"/>
+              <w:cnfStyle w:val="000000100000" w:firstRow="0" w:lastRow="0" w:firstColumn="0" w:lastColumn="0" w:oddVBand="0" w:evenVBand="0" w:oddHBand="1" w:evenHBand="0" w:firstRowFirstColumn="0" w:firstRowLastColumn="0" w:lastRowFirstColumn="0" w:lastRowLastColumn="0"/>
+            </w:pPr>
+            <w:r>
+              <w:t>1</w:t>
+            </w:r>
+            <w:r>
+              <w:t>hx1</w:t>
+            </w:r>
+          </w:p>
+        </w:tc>
+        <w:tc>
+          <w:tcPr>
+            <w:tcW w:w="1548" w:type="dxa"/>
+            <w:gridSpan w:val="2"/>
+          </w:tcPr>
+          <w:p>
+            <w:pPr>
+              <w:jc w:val="center"/>
+              <w:cnfStyle w:val="000000100000" w:firstRow="0" w:lastRow="0" w:firstColumn="0" w:lastColumn="0" w:oddVBand="0" w:evenVBand="0" w:oddHBand="1" w:evenHBand="0" w:firstRowFirstColumn="0" w:firstRowLastColumn="0" w:lastRowFirstColumn="0" w:lastRowLastColumn="0"/>
+            </w:pPr>
+            <w:proofErr w:type="spellStart"/>
+            <w:r>
+              <w:t>Login</w:t>
+            </w:r>
+            <w:proofErr w:type="spellEnd"/>
+            <w:r>
+              <w:t xml:space="preserve"> de usuarios</w:t>
+            </w:r>
+            <w:r>
+              <w:t xml:space="preserve">, </w:t>
+            </w:r>
+            <w:r>
+              <w:t>listado</w:t>
+            </w:r>
+            <w:r>
+              <w:t xml:space="preserve"> y búsqueda</w:t>
+            </w:r>
+            <w:r>
+              <w:t xml:space="preserve"> de cápsulas publicadas.</w:t>
+            </w:r>
+          </w:p>
+          <w:p>
+            <w:pPr>
+              <w:jc w:val="center"/>
+              <w:cnfStyle w:val="000000100000" w:firstRow="0" w:lastRow="0" w:firstColumn="0" w:lastColumn="0" w:oddVBand="0" w:evenVBand="0" w:oddHBand="1" w:evenHBand="0" w:firstRowFirstColumn="0" w:firstRowLastColumn="0" w:lastRowFirstColumn="0" w:lastRowLastColumn="0"/>
+            </w:pPr>
+            <w:r>
+              <w:t>(</w:t>
+            </w:r>
+            <w:proofErr w:type="spellStart"/>
+            <w:r>
+              <w:t>Tests</w:t>
+            </w:r>
+            <w:proofErr w:type="spellEnd"/>
+            <w:r>
+              <w:t xml:space="preserve"> incluidos)</w:t>
+            </w:r>
+          </w:p>
+          <w:p>
+            <w:pPr>
+              <w:jc w:val="center"/>
+              <w:cnfStyle w:val="000000100000" w:firstRow="0" w:lastRow="0" w:firstColumn="0" w:lastColumn="0" w:oddVBand="0" w:evenVBand="0" w:oddHBand="1" w:evenHBand="0" w:firstRowFirstColumn="0" w:firstRowLastColumn="0" w:lastRowFirstColumn="0" w:lastRowLastColumn="0"/>
+            </w:pPr>
+            <w:r>
+              <w:t>2hx1</w:t>
+            </w:r>
+          </w:p>
+        </w:tc>
+        <w:tc>
+          <w:tcPr>
+            <w:tcW w:w="1335" w:type="dxa"/>
+          </w:tcPr>
+          <w:p>
+            <w:pPr>
+              <w:jc w:val="center"/>
+              <w:cnfStyle w:val="000000100000" w:firstRow="0" w:lastRow="0" w:firstColumn="0" w:lastColumn="0" w:oddVBand="0" w:evenVBand="0" w:oddHBand="1" w:evenHBand="0" w:firstRowFirstColumn="0" w:firstRowLastColumn="0" w:lastRowFirstColumn="0" w:lastRowLastColumn="0"/>
+            </w:pPr>
+          </w:p>
+        </w:tc>
+        <w:tc>
+          <w:tcPr>
+            <w:tcW w:w="1410" w:type="dxa"/>
+          </w:tcPr>
+          <w:p>
+            <w:pPr>
+              <w:jc w:val="center"/>
+              <w:cnfStyle w:val="000000100000" w:firstRow="0" w:lastRow="0" w:firstColumn="0" w:lastColumn="0" w:oddVBand="0" w:evenVBand="0" w:oddHBand="1" w:evenHBand="0" w:firstRowFirstColumn="0" w:firstRowLastColumn="0" w:lastRowFirstColumn="0" w:lastRowLastColumn="0"/>
+            </w:pPr>
+            <w:r>
+              <w:t>Implementar creación edición y borrado de cápsula básica</w:t>
+            </w:r>
+            <w:r>
+              <w:t xml:space="preserve"> </w:t>
+            </w:r>
+            <w:r>
+              <w:t>(</w:t>
+            </w:r>
+            <w:proofErr w:type="spellStart"/>
+            <w:r>
+              <w:t>Tests</w:t>
+            </w:r>
+            <w:proofErr w:type="spellEnd"/>
+            <w:r>
+              <w:t xml:space="preserve"> incluidos)</w:t>
+            </w:r>
+          </w:p>
+          <w:p>
+            <w:pPr>
+              <w:jc w:val="center"/>
+              <w:cnfStyle w:val="000000100000" w:firstRow="0" w:lastRow="0" w:firstColumn="0" w:lastColumn="0" w:oddVBand="0" w:evenVBand="0" w:oddHBand="1" w:evenHBand="0" w:firstRowFirstColumn="0" w:firstRowLastColumn="0" w:lastRowFirstColumn="0" w:lastRowLastColumn="0"/>
+            </w:pPr>
+            <w:r>
+              <w:t>2,5hx1</w:t>
             </w:r>
           </w:p>
         </w:tc>
@@ -312,7 +537,7 @@
         <w:tc>
           <w:tcPr>
             <w:cnfStyle w:val="001000000000" w:firstRow="0" w:lastRow="0" w:firstColumn="1" w:lastColumn="0" w:oddVBand="0" w:evenVBand="0" w:oddHBand="0" w:evenHBand="0" w:firstRowFirstColumn="0" w:firstRowLastColumn="0" w:lastRowFirstColumn="0" w:lastRowLastColumn="0"/>
-            <w:tcW w:w="1414" w:type="dxa"/>
+            <w:tcW w:w="1390" w:type="dxa"/>
             <w:vMerge/>
             <w:vAlign w:val="center"/>
           </w:tcPr>
@@ -327,8 +552,8 @@
         </w:tc>
         <w:tc>
           <w:tcPr>
-            <w:tcW w:w="4244" w:type="dxa"/>
-            <w:gridSpan w:val="3"/>
+            <w:tcW w:w="7098" w:type="dxa"/>
+            <w:gridSpan w:val="7"/>
           </w:tcPr>
           <w:p>
             <w:pPr>
@@ -336,22 +561,7 @@
               <w:cnfStyle w:val="000000000000" w:firstRow="0" w:lastRow="0" w:firstColumn="0" w:lastColumn="0" w:oddVBand="0" w:evenVBand="0" w:oddHBand="0" w:evenHBand="0" w:firstRowFirstColumn="0" w:firstRowLastColumn="0" w:lastRowFirstColumn="0" w:lastRowLastColumn="0"/>
             </w:pPr>
             <w:r>
-              <w:t>Preparación de documentación para la elaboración de la presentación 0,5hx3</w:t>
-            </w:r>
-          </w:p>
-        </w:tc>
-        <w:tc>
-          <w:tcPr>
-            <w:tcW w:w="2830" w:type="dxa"/>
-            <w:gridSpan w:val="2"/>
-          </w:tcPr>
-          <w:p>
-            <w:pPr>
-              <w:jc w:val="center"/>
-              <w:cnfStyle w:val="000000000000" w:firstRow="0" w:lastRow="0" w:firstColumn="0" w:lastColumn="0" w:oddVBand="0" w:evenVBand="0" w:oddHBand="0" w:evenHBand="0" w:firstRowFirstColumn="0" w:firstRowLastColumn="0" w:lastRowFirstColumn="0" w:lastRowLastColumn="0"/>
-            </w:pPr>
-            <w:r>
-              <w:t>Elaboración y en ensayo de la presentación en clase. 1,5hx2</w:t>
+              <w:t>Reunión de revisión del proyecto. 0,5hx5</w:t>
             </w:r>
           </w:p>
         </w:tc>
@@ -363,7 +573,55 @@
         <w:tc>
           <w:tcPr>
             <w:cnfStyle w:val="001000000000" w:firstRow="0" w:lastRow="0" w:firstColumn="1" w:lastColumn="0" w:oddVBand="0" w:evenVBand="0" w:oddHBand="0" w:evenHBand="0" w:firstRowFirstColumn="0" w:firstRowLastColumn="0" w:lastRowFirstColumn="0" w:lastRowLastColumn="0"/>
-            <w:tcW w:w="1414" w:type="dxa"/>
+            <w:tcW w:w="1390" w:type="dxa"/>
+            <w:vMerge/>
+            <w:vAlign w:val="center"/>
+          </w:tcPr>
+          <w:p>
+            <w:pPr>
+              <w:jc w:val="center"/>
+              <w:rPr>
+                <w:lang w:eastAsia="es-ES_tradnl"/>
+              </w:rPr>
+            </w:pPr>
+          </w:p>
+        </w:tc>
+        <w:tc>
+          <w:tcPr>
+            <w:tcW w:w="4353" w:type="dxa"/>
+            <w:gridSpan w:val="5"/>
+          </w:tcPr>
+          <w:p>
+            <w:pPr>
+              <w:jc w:val="center"/>
+              <w:cnfStyle w:val="000000100000" w:firstRow="0" w:lastRow="0" w:firstColumn="0" w:lastColumn="0" w:oddVBand="0" w:evenVBand="0" w:oddHBand="1" w:evenHBand="0" w:firstRowFirstColumn="0" w:firstRowLastColumn="0" w:lastRowFirstColumn="0" w:lastRowLastColumn="0"/>
+            </w:pPr>
+            <w:r>
+              <w:t>Preparación de documentación para la elaboración de la presentación 0,5hx3</w:t>
+            </w:r>
+          </w:p>
+        </w:tc>
+        <w:tc>
+          <w:tcPr>
+            <w:tcW w:w="2745" w:type="dxa"/>
+            <w:gridSpan w:val="2"/>
+          </w:tcPr>
+          <w:p>
+            <w:pPr>
+              <w:jc w:val="center"/>
+              <w:cnfStyle w:val="000000100000" w:firstRow="0" w:lastRow="0" w:firstColumn="0" w:lastColumn="0" w:oddVBand="0" w:evenVBand="0" w:oddHBand="1" w:evenHBand="0" w:firstRowFirstColumn="0" w:firstRowLastColumn="0" w:lastRowFirstColumn="0" w:lastRowLastColumn="0"/>
+            </w:pPr>
+            <w:r>
+              <w:t>Elaboración y ensayo de la presentación en clase. 1,5hx2</w:t>
+            </w:r>
+          </w:p>
+        </w:tc>
+      </w:tr>
+      <w:tr>
+        <w:tc>
+          <w:tcPr>
+            <w:cnfStyle w:val="001000000000" w:firstRow="0" w:lastRow="0" w:firstColumn="1" w:lastColumn="0" w:oddVBand="0" w:evenVBand="0" w:oddHBand="0" w:evenHBand="0" w:firstRowFirstColumn="0" w:firstRowLastColumn="0" w:lastRowFirstColumn="0" w:lastRowLastColumn="0"/>
+            <w:tcW w:w="1390" w:type="dxa"/>
             <w:vMerge w:val="restart"/>
             <w:vAlign w:val="center"/>
           </w:tcPr>
@@ -384,13 +642,13 @@
         </w:tc>
         <w:tc>
           <w:tcPr>
-            <w:tcW w:w="7074" w:type="dxa"/>
-            <w:gridSpan w:val="5"/>
-          </w:tcPr>
-          <w:p>
-            <w:pPr>
-              <w:jc w:val="center"/>
-              <w:cnfStyle w:val="000000100000" w:firstRow="0" w:lastRow="0" w:firstColumn="0" w:lastColumn="0" w:oddVBand="0" w:evenVBand="0" w:oddHBand="1" w:evenHBand="0" w:firstRowFirstColumn="0" w:firstRowLastColumn="0" w:lastRowFirstColumn="0" w:lastRowLastColumn="0"/>
+            <w:tcW w:w="7098" w:type="dxa"/>
+            <w:gridSpan w:val="7"/>
+          </w:tcPr>
+          <w:p>
+            <w:pPr>
+              <w:jc w:val="center"/>
+              <w:cnfStyle w:val="000000000000" w:firstRow="0" w:lastRow="0" w:firstColumn="0" w:lastColumn="0" w:oddVBand="0" w:evenVBand="0" w:oddHBand="0" w:evenHBand="0" w:firstRowFirstColumn="0" w:firstRowLastColumn="0" w:lastRowFirstColumn="0" w:lastRowLastColumn="0"/>
             </w:pPr>
             <w:r>
               <w:t xml:space="preserve">Reunión de toma de decisión frente a </w:t>
@@ -408,195 +666,6 @@
             </w:r>
             <w:r>
               <w:t>x5</w:t>
-            </w:r>
-          </w:p>
-        </w:tc>
-      </w:tr>
-      <w:tr>
-        <w:tc>
-          <w:tcPr>
-            <w:cnfStyle w:val="001000000000" w:firstRow="0" w:lastRow="0" w:firstColumn="1" w:lastColumn="0" w:oddVBand="0" w:evenVBand="0" w:oddHBand="0" w:evenHBand="0" w:firstRowFirstColumn="0" w:firstRowLastColumn="0" w:lastRowFirstColumn="0" w:lastRowLastColumn="0"/>
-            <w:tcW w:w="1414" w:type="dxa"/>
-            <w:vMerge/>
-            <w:vAlign w:val="center"/>
-          </w:tcPr>
-          <w:p>
-            <w:pPr>
-              <w:jc w:val="center"/>
-              <w:rPr>
-                <w:lang w:eastAsia="es-ES_tradnl"/>
-              </w:rPr>
-            </w:pPr>
-          </w:p>
-        </w:tc>
-        <w:tc>
-          <w:tcPr>
-            <w:tcW w:w="1414" w:type="dxa"/>
-          </w:tcPr>
-          <w:p>
-            <w:pPr>
-              <w:jc w:val="center"/>
-              <w:cnfStyle w:val="000000000000" w:firstRow="0" w:lastRow="0" w:firstColumn="0" w:lastColumn="0" w:oddVBand="0" w:evenVBand="0" w:oddHBand="0" w:evenHBand="0" w:firstRowFirstColumn="0" w:firstRowLastColumn="0" w:lastRowFirstColumn="0" w:lastRowLastColumn="0"/>
-            </w:pPr>
-            <w:r>
-              <w:t xml:space="preserve">Desarrollo </w:t>
-            </w:r>
-            <w:r>
-              <w:t xml:space="preserve">y pruebas </w:t>
-            </w:r>
-            <w:r>
-              <w:t>requisito RF1</w:t>
-            </w:r>
-            <w:r>
-              <w:t xml:space="preserve"> al</w:t>
-            </w:r>
-            <w:r>
-              <w:t xml:space="preserve"> RF</w:t>
-            </w:r>
-            <w:r>
-              <w:t>4</w:t>
-            </w:r>
-          </w:p>
-          <w:p>
-            <w:pPr>
-              <w:jc w:val="center"/>
-              <w:cnfStyle w:val="000000000000" w:firstRow="0" w:lastRow="0" w:firstColumn="0" w:lastColumn="0" w:oddVBand="0" w:evenVBand="0" w:oddHBand="0" w:evenHBand="0" w:firstRowFirstColumn="0" w:firstRowLastColumn="0" w:lastRowFirstColumn="0" w:lastRowLastColumn="0"/>
-            </w:pPr>
-            <w:r>
-              <w:t>4h</w:t>
-            </w:r>
-          </w:p>
-        </w:tc>
-        <w:tc>
-          <w:tcPr>
-            <w:tcW w:w="1415" w:type="dxa"/>
-          </w:tcPr>
-          <w:p>
-            <w:pPr>
-              <w:jc w:val="center"/>
-              <w:cnfStyle w:val="000000000000" w:firstRow="0" w:lastRow="0" w:firstColumn="0" w:lastColumn="0" w:oddVBand="0" w:evenVBand="0" w:oddHBand="0" w:evenHBand="0" w:firstRowFirstColumn="0" w:firstRowLastColumn="0" w:lastRowFirstColumn="0" w:lastRowLastColumn="0"/>
-            </w:pPr>
-            <w:r>
-              <w:t xml:space="preserve">Desarrollo </w:t>
-            </w:r>
-            <w:r>
-              <w:t xml:space="preserve">y pruebas </w:t>
-            </w:r>
-            <w:r>
-              <w:t>requisito RF</w:t>
-            </w:r>
-            <w:r>
-              <w:t>5</w:t>
-            </w:r>
-            <w:r>
-              <w:t xml:space="preserve"> </w:t>
-            </w:r>
-          </w:p>
-          <w:p>
-            <w:pPr>
-              <w:jc w:val="center"/>
-              <w:cnfStyle w:val="000000000000" w:firstRow="0" w:lastRow="0" w:firstColumn="0" w:lastColumn="0" w:oddVBand="0" w:evenVBand="0" w:oddHBand="0" w:evenHBand="0" w:firstRowFirstColumn="0" w:firstRowLastColumn="0" w:lastRowFirstColumn="0" w:lastRowLastColumn="0"/>
-            </w:pPr>
-            <w:r>
-              <w:t>4h</w:t>
-            </w:r>
-          </w:p>
-        </w:tc>
-        <w:tc>
-          <w:tcPr>
-            <w:tcW w:w="1415" w:type="dxa"/>
-          </w:tcPr>
-          <w:p>
-            <w:pPr>
-              <w:jc w:val="center"/>
-              <w:cnfStyle w:val="000000000000" w:firstRow="0" w:lastRow="0" w:firstColumn="0" w:lastColumn="0" w:oddVBand="0" w:evenVBand="0" w:oddHBand="0" w:evenHBand="0" w:firstRowFirstColumn="0" w:firstRowLastColumn="0" w:lastRowFirstColumn="0" w:lastRowLastColumn="0"/>
-            </w:pPr>
-            <w:r>
-              <w:t>Desarrollo</w:t>
-            </w:r>
-            <w:r>
-              <w:t xml:space="preserve"> y pruebas</w:t>
-            </w:r>
-            <w:r>
-              <w:t xml:space="preserve"> requisito RF</w:t>
-            </w:r>
-            <w:r>
-              <w:t>6 y RF7</w:t>
-            </w:r>
-          </w:p>
-          <w:p>
-            <w:pPr>
-              <w:jc w:val="center"/>
-              <w:cnfStyle w:val="000000000000" w:firstRow="0" w:lastRow="0" w:firstColumn="0" w:lastColumn="0" w:oddVBand="0" w:evenVBand="0" w:oddHBand="0" w:evenHBand="0" w:firstRowFirstColumn="0" w:firstRowLastColumn="0" w:lastRowFirstColumn="0" w:lastRowLastColumn="0"/>
-            </w:pPr>
-            <w:r>
-              <w:t>4h</w:t>
-            </w:r>
-          </w:p>
-        </w:tc>
-        <w:tc>
-          <w:tcPr>
-            <w:tcW w:w="1415" w:type="dxa"/>
-          </w:tcPr>
-          <w:p>
-            <w:pPr>
-              <w:jc w:val="center"/>
-              <w:cnfStyle w:val="000000000000" w:firstRow="0" w:lastRow="0" w:firstColumn="0" w:lastColumn="0" w:oddVBand="0" w:evenVBand="0" w:oddHBand="0" w:evenHBand="0" w:firstRowFirstColumn="0" w:firstRowLastColumn="0" w:lastRowFirstColumn="0" w:lastRowLastColumn="0"/>
-            </w:pPr>
-            <w:r>
-              <w:t xml:space="preserve">Desarrollo </w:t>
-            </w:r>
-            <w:r>
-              <w:t xml:space="preserve">y pruebas </w:t>
-            </w:r>
-            <w:r>
-              <w:t>requisito RF</w:t>
-            </w:r>
-            <w:r>
-              <w:t>8</w:t>
-            </w:r>
-          </w:p>
-          <w:p>
-            <w:pPr>
-              <w:jc w:val="center"/>
-              <w:cnfStyle w:val="000000000000" w:firstRow="0" w:lastRow="0" w:firstColumn="0" w:lastColumn="0" w:oddVBand="0" w:evenVBand="0" w:oddHBand="0" w:evenHBand="0" w:firstRowFirstColumn="0" w:firstRowLastColumn="0" w:lastRowFirstColumn="0" w:lastRowLastColumn="0"/>
-            </w:pPr>
-            <w:r>
-              <w:t>3h</w:t>
-            </w:r>
-          </w:p>
-        </w:tc>
-        <w:tc>
-          <w:tcPr>
-            <w:tcW w:w="1415" w:type="dxa"/>
-          </w:tcPr>
-          <w:p>
-            <w:pPr>
-              <w:jc w:val="center"/>
-              <w:cnfStyle w:val="000000000000" w:firstRow="0" w:lastRow="0" w:firstColumn="0" w:lastColumn="0" w:oddVBand="0" w:evenVBand="0" w:oddHBand="0" w:evenHBand="0" w:firstRowFirstColumn="0" w:firstRowLastColumn="0" w:lastRowFirstColumn="0" w:lastRowLastColumn="0"/>
-            </w:pPr>
-            <w:r>
-              <w:t xml:space="preserve">Desarrollo </w:t>
-            </w:r>
-            <w:r>
-              <w:t xml:space="preserve">y pruebas </w:t>
-            </w:r>
-            <w:bookmarkStart w:id="0" w:name="_GoBack"/>
-            <w:bookmarkEnd w:id="0"/>
-            <w:r>
-              <w:t>requisito RF</w:t>
-            </w:r>
-            <w:r>
-              <w:t>9</w:t>
-            </w:r>
-          </w:p>
-          <w:p>
-            <w:pPr>
-              <w:jc w:val="center"/>
-              <w:cnfStyle w:val="000000000000" w:firstRow="0" w:lastRow="0" w:firstColumn="0" w:lastColumn="0" w:oddVBand="0" w:evenVBand="0" w:oddHBand="0" w:evenHBand="0" w:firstRowFirstColumn="0" w:firstRowLastColumn="0" w:lastRowFirstColumn="0" w:lastRowLastColumn="0"/>
-            </w:pPr>
-            <w:r>
-              <w:t>3h</w:t>
             </w:r>
           </w:p>
         </w:tc>
@@ -608,7 +677,7 @@
         <w:tc>
           <w:tcPr>
             <w:cnfStyle w:val="001000000000" w:firstRow="0" w:lastRow="0" w:firstColumn="1" w:lastColumn="0" w:oddVBand="0" w:evenVBand="0" w:oddHBand="0" w:evenHBand="0" w:firstRowFirstColumn="0" w:firstRowLastColumn="0" w:lastRowFirstColumn="0" w:lastRowLastColumn="0"/>
-            <w:tcW w:w="1414" w:type="dxa"/>
+            <w:tcW w:w="1390" w:type="dxa"/>
             <w:vMerge/>
             <w:vAlign w:val="center"/>
           </w:tcPr>
@@ -623,25 +692,174 @@
         </w:tc>
         <w:tc>
           <w:tcPr>
-            <w:tcW w:w="7074" w:type="dxa"/>
-            <w:gridSpan w:val="5"/>
-          </w:tcPr>
-          <w:p>
-            <w:pPr>
-              <w:jc w:val="center"/>
-              <w:cnfStyle w:val="000000100000" w:firstRow="0" w:lastRow="0" w:firstColumn="0" w:lastColumn="0" w:oddVBand="0" w:evenVBand="0" w:oddHBand="1" w:evenHBand="0" w:firstRowFirstColumn="0" w:firstRowLastColumn="0" w:lastRowFirstColumn="0" w:lastRowLastColumn="0"/>
-            </w:pPr>
-            <w:r>
-              <w:t>Reunión de revisión del proyecto. 0,5hx5</w:t>
-            </w:r>
-          </w:p>
-        </w:tc>
+            <w:tcW w:w="1406" w:type="dxa"/>
+          </w:tcPr>
+          <w:p>
+            <w:pPr>
+              <w:jc w:val="center"/>
+              <w:cnfStyle w:val="000000100000" w:firstRow="0" w:lastRow="0" w:firstColumn="0" w:lastColumn="0" w:oddVBand="0" w:evenVBand="0" w:oddHBand="1" w:evenHBand="0" w:firstRowFirstColumn="0" w:firstRowLastColumn="0" w:lastRowFirstColumn="0" w:lastRowLastColumn="0"/>
+            </w:pPr>
+            <w:r>
+              <w:t>Cápsulas módulo y p</w:t>
+            </w:r>
+            <w:r>
+              <w:t>lan de pruebas de usuarios piloto</w:t>
+            </w:r>
+            <w:r>
+              <w:t>: 4hx1</w:t>
+            </w:r>
+          </w:p>
+        </w:tc>
+        <w:tc>
+          <w:tcPr>
+            <w:tcW w:w="1399" w:type="dxa"/>
+            <w:gridSpan w:val="2"/>
+          </w:tcPr>
+          <w:p>
+            <w:pPr>
+              <w:jc w:val="center"/>
+              <w:cnfStyle w:val="000000100000" w:firstRow="0" w:lastRow="0" w:firstColumn="0" w:lastColumn="0" w:oddVBand="0" w:evenVBand="0" w:oddHBand="1" w:evenHBand="0" w:firstRowFirstColumn="0" w:firstRowLastColumn="0" w:lastRowFirstColumn="0" w:lastRowLastColumn="0"/>
+            </w:pPr>
+            <w:r>
+              <w:t>Interfaz</w:t>
+            </w:r>
+          </w:p>
+          <w:p>
+            <w:pPr>
+              <w:jc w:val="center"/>
+              <w:cnfStyle w:val="000000100000" w:firstRow="0" w:lastRow="0" w:firstColumn="0" w:lastColumn="0" w:oddVBand="0" w:evenVBand="0" w:oddHBand="1" w:evenHBand="0" w:firstRowFirstColumn="0" w:firstRowLastColumn="0" w:lastRowFirstColumn="0" w:lastRowLastColumn="0"/>
+            </w:pPr>
+            <w:r>
+              <w:t>4hx1</w:t>
+            </w:r>
+          </w:p>
+        </w:tc>
+        <w:tc>
+          <w:tcPr>
+            <w:tcW w:w="1548" w:type="dxa"/>
+            <w:gridSpan w:val="2"/>
+          </w:tcPr>
+          <w:p>
+            <w:pPr>
+              <w:jc w:val="center"/>
+              <w:cnfStyle w:val="000000100000" w:firstRow="0" w:lastRow="0" w:firstColumn="0" w:lastColumn="0" w:oddVBand="0" w:evenVBand="0" w:oddHBand="1" w:evenHBand="0" w:firstRowFirstColumn="0" w:firstRowLastColumn="0" w:lastRowFirstColumn="0" w:lastRowLastColumn="0"/>
+            </w:pPr>
+            <w:r>
+              <w:t>Privacidad en las cápsulas y automatización de los emails.</w:t>
+            </w:r>
+          </w:p>
+          <w:p>
+            <w:pPr>
+              <w:jc w:val="center"/>
+              <w:cnfStyle w:val="000000100000" w:firstRow="0" w:lastRow="0" w:firstColumn="0" w:lastColumn="0" w:oddVBand="0" w:evenVBand="0" w:oddHBand="1" w:evenHBand="0" w:firstRowFirstColumn="0" w:firstRowLastColumn="0" w:lastRowFirstColumn="0" w:lastRowLastColumn="0"/>
+            </w:pPr>
+            <w:r>
+              <w:t>(</w:t>
+            </w:r>
+            <w:proofErr w:type="spellStart"/>
+            <w:r>
+              <w:t>Tests</w:t>
+            </w:r>
+            <w:proofErr w:type="spellEnd"/>
+            <w:r>
+              <w:t xml:space="preserve"> incluidos)</w:t>
+            </w:r>
+          </w:p>
+          <w:p>
+            <w:pPr>
+              <w:jc w:val="center"/>
+              <w:cnfStyle w:val="000000100000" w:firstRow="0" w:lastRow="0" w:firstColumn="0" w:lastColumn="0" w:oddVBand="0" w:evenVBand="0" w:oddHBand="1" w:evenHBand="0" w:firstRowFirstColumn="0" w:firstRowLastColumn="0" w:lastRowFirstColumn="0" w:lastRowLastColumn="0"/>
+            </w:pPr>
+            <w:r>
+              <w:t>4hx1</w:t>
+            </w:r>
+          </w:p>
+        </w:tc>
+        <w:tc>
+          <w:tcPr>
+            <w:tcW w:w="1335" w:type="dxa"/>
+          </w:tcPr>
+          <w:p>
+            <w:pPr>
+              <w:jc w:val="center"/>
+              <w:cnfStyle w:val="000000100000" w:firstRow="0" w:lastRow="0" w:firstColumn="0" w:lastColumn="0" w:oddVBand="0" w:evenVBand="0" w:oddHBand="1" w:evenHBand="0" w:firstRowFirstColumn="0" w:firstRowLastColumn="0" w:lastRowFirstColumn="0" w:lastRowLastColumn="0"/>
+            </w:pPr>
+            <w:proofErr w:type="spellStart"/>
+            <w:r>
+              <w:t>Deadman</w:t>
+            </w:r>
+            <w:proofErr w:type="spellEnd"/>
+            <w:r>
+              <w:t xml:space="preserve"> </w:t>
+            </w:r>
+            <w:proofErr w:type="spellStart"/>
+            <w:proofErr w:type="gramStart"/>
+            <w:r>
+              <w:t>switch</w:t>
+            </w:r>
+            <w:proofErr w:type="spellEnd"/>
+            <w:r>
+              <w:t>(</w:t>
+            </w:r>
+            <w:proofErr w:type="spellStart"/>
+            <w:proofErr w:type="gramEnd"/>
+            <w:r>
+              <w:t>Tests</w:t>
+            </w:r>
+            <w:proofErr w:type="spellEnd"/>
+            <w:r>
+              <w:t xml:space="preserve"> incluidos)</w:t>
+            </w:r>
+          </w:p>
+          <w:p>
+            <w:pPr>
+              <w:jc w:val="center"/>
+              <w:cnfStyle w:val="000000100000" w:firstRow="0" w:lastRow="0" w:firstColumn="0" w:lastColumn="0" w:oddVBand="0" w:evenVBand="0" w:oddHBand="1" w:evenHBand="0" w:firstRowFirstColumn="0" w:firstRowLastColumn="0" w:lastRowFirstColumn="0" w:lastRowLastColumn="0"/>
+            </w:pPr>
+            <w:r>
+              <w:t>3hx1</w:t>
+            </w:r>
+          </w:p>
+        </w:tc>
+        <w:tc>
+          <w:tcPr>
+            <w:tcW w:w="1410" w:type="dxa"/>
+          </w:tcPr>
+          <w:p>
+            <w:pPr>
+              <w:jc w:val="center"/>
+              <w:cnfStyle w:val="000000100000" w:firstRow="0" w:lastRow="0" w:firstColumn="0" w:lastColumn="0" w:oddVBand="0" w:evenVBand="0" w:oddHBand="1" w:evenHBand="0" w:firstRowFirstColumn="0" w:firstRowLastColumn="0" w:lastRowFirstColumn="0" w:lastRowLastColumn="0"/>
+            </w:pPr>
+            <w:r>
+              <w:t>Integración redes sociales (</w:t>
+            </w:r>
+            <w:proofErr w:type="spellStart"/>
+            <w:r>
+              <w:t>Tests</w:t>
+            </w:r>
+            <w:proofErr w:type="spellEnd"/>
+            <w:r>
+              <w:t xml:space="preserve"> incluidos)</w:t>
+            </w:r>
+          </w:p>
+          <w:p>
+            <w:pPr>
+              <w:jc w:val="center"/>
+              <w:cnfStyle w:val="000000100000" w:firstRow="0" w:lastRow="0" w:firstColumn="0" w:lastColumn="0" w:oddVBand="0" w:evenVBand="0" w:oddHBand="1" w:evenHBand="0" w:firstRowFirstColumn="0" w:firstRowLastColumn="0" w:lastRowFirstColumn="0" w:lastRowLastColumn="0"/>
+            </w:pPr>
+            <w:r>
+              <w:t>3hx1</w:t>
+            </w:r>
+          </w:p>
+        </w:tc>
+        <w:bookmarkStart w:id="0" w:name="_GoBack"/>
+        <w:bookmarkEnd w:id="0"/>
       </w:tr>
       <w:tr>
         <w:tc>
           <w:tcPr>
             <w:cnfStyle w:val="001000000000" w:firstRow="0" w:lastRow="0" w:firstColumn="1" w:lastColumn="0" w:oddVBand="0" w:evenVBand="0" w:oddHBand="0" w:evenHBand="0" w:firstRowFirstColumn="0" w:firstRowLastColumn="0" w:lastRowFirstColumn="0" w:lastRowLastColumn="0"/>
-            <w:tcW w:w="1414" w:type="dxa"/>
+            <w:tcW w:w="1390" w:type="dxa"/>
             <w:vMerge/>
             <w:vAlign w:val="center"/>
           </w:tcPr>
@@ -656,8 +874,8 @@
         </w:tc>
         <w:tc>
           <w:tcPr>
-            <w:tcW w:w="4244" w:type="dxa"/>
-            <w:gridSpan w:val="3"/>
+            <w:tcW w:w="7098" w:type="dxa"/>
+            <w:gridSpan w:val="7"/>
           </w:tcPr>
           <w:p>
             <w:pPr>
@@ -665,22 +883,58 @@
               <w:cnfStyle w:val="000000000000" w:firstRow="0" w:lastRow="0" w:firstColumn="0" w:lastColumn="0" w:oddVBand="0" w:evenVBand="0" w:oddHBand="0" w:evenHBand="0" w:firstRowFirstColumn="0" w:firstRowLastColumn="0" w:lastRowFirstColumn="0" w:lastRowLastColumn="0"/>
             </w:pPr>
             <w:r>
+              <w:t>Reunión de revisión del proyecto. 0,5hx5</w:t>
+            </w:r>
+          </w:p>
+        </w:tc>
+      </w:tr>
+      <w:tr>
+        <w:trPr>
+          <w:cnfStyle w:val="000000100000" w:firstRow="0" w:lastRow="0" w:firstColumn="0" w:lastColumn="0" w:oddVBand="0" w:evenVBand="0" w:oddHBand="1" w:evenHBand="0" w:firstRowFirstColumn="0" w:firstRowLastColumn="0" w:lastRowFirstColumn="0" w:lastRowLastColumn="0"/>
+        </w:trPr>
+        <w:tc>
+          <w:tcPr>
+            <w:cnfStyle w:val="001000000000" w:firstRow="0" w:lastRow="0" w:firstColumn="1" w:lastColumn="0" w:oddVBand="0" w:evenVBand="0" w:oddHBand="0" w:evenHBand="0" w:firstRowFirstColumn="0" w:firstRowLastColumn="0" w:lastRowFirstColumn="0" w:lastRowLastColumn="0"/>
+            <w:tcW w:w="1390" w:type="dxa"/>
+            <w:vMerge/>
+            <w:vAlign w:val="center"/>
+          </w:tcPr>
+          <w:p>
+            <w:pPr>
+              <w:jc w:val="center"/>
+              <w:rPr>
+                <w:lang w:eastAsia="es-ES_tradnl"/>
+              </w:rPr>
+            </w:pPr>
+          </w:p>
+        </w:tc>
+        <w:tc>
+          <w:tcPr>
+            <w:tcW w:w="4353" w:type="dxa"/>
+            <w:gridSpan w:val="5"/>
+          </w:tcPr>
+          <w:p>
+            <w:pPr>
+              <w:jc w:val="center"/>
+              <w:cnfStyle w:val="000000100000" w:firstRow="0" w:lastRow="0" w:firstColumn="0" w:lastColumn="0" w:oddVBand="0" w:evenVBand="0" w:oddHBand="1" w:evenHBand="0" w:firstRowFirstColumn="0" w:firstRowLastColumn="0" w:lastRowFirstColumn="0" w:lastRowLastColumn="0"/>
+            </w:pPr>
+            <w:r>
               <w:t>Preparación de documentación para la elaboración de la presentación 0,5hx3</w:t>
             </w:r>
           </w:p>
         </w:tc>
         <w:tc>
           <w:tcPr>
-            <w:tcW w:w="2830" w:type="dxa"/>
+            <w:tcW w:w="2745" w:type="dxa"/>
             <w:gridSpan w:val="2"/>
           </w:tcPr>
           <w:p>
             <w:pPr>
               <w:jc w:val="center"/>
-              <w:cnfStyle w:val="000000000000" w:firstRow="0" w:lastRow="0" w:firstColumn="0" w:lastColumn="0" w:oddVBand="0" w:evenVBand="0" w:oddHBand="0" w:evenHBand="0" w:firstRowFirstColumn="0" w:firstRowLastColumn="0" w:lastRowFirstColumn="0" w:lastRowLastColumn="0"/>
-            </w:pPr>
-            <w:r>
-              <w:t>Elaboración y en ensayo de la presentación en clase. 1,5hx2</w:t>
+              <w:cnfStyle w:val="000000100000" w:firstRow="0" w:lastRow="0" w:firstColumn="0" w:lastColumn="0" w:oddVBand="0" w:evenVBand="0" w:oddHBand="1" w:evenHBand="0" w:firstRowFirstColumn="0" w:firstRowLastColumn="0" w:lastRowFirstColumn="0" w:lastRowLastColumn="0"/>
+            </w:pPr>
+            <w:r>
+              <w:t>Elaboración y ensayo de la presentación en clase. 1,5hx2</w:t>
             </w:r>
           </w:p>
         </w:tc>
@@ -698,7 +952,7 @@
 </file>
 
 <file path=word/styles.xml><?xml version="1.0" encoding="utf-8"?>
-<w:styles xmlns:mc="http://schemas.openxmlformats.org/markup-compatibility/2006" xmlns:r="http://schemas.openxmlformats.org/officeDocument/2006/relationships" xmlns:w="http://schemas.openxmlformats.org/wordprocessingml/2006/main" xmlns:w14="http://schemas.microsoft.com/office/word/2010/wordml" xmlns:w15="http://schemas.microsoft.com/office/word/2012/wordml" mc:Ignorable="w14 w15">
+<w:styles xmlns:mc="http://schemas.openxmlformats.org/markup-compatibility/2006" xmlns:r="http://schemas.openxmlformats.org/officeDocument/2006/relationships" xmlns:w="http://schemas.openxmlformats.org/wordprocessingml/2006/main" xmlns:w14="http://schemas.microsoft.com/office/word/2010/wordml" xmlns:w15="http://schemas.microsoft.com/office/word/2012/wordml" xmlns:w16cid="http://schemas.microsoft.com/office/word/2016/wordml/cid" xmlns:w16se="http://schemas.microsoft.com/office/word/2015/wordml/symex" mc:Ignorable="w14 w15 w16se w16cid">
   <w:docDefaults>
     <w:rPrDefault>
       <w:rPr>
@@ -710,7 +964,7 @@
     </w:rPrDefault>
     <w:pPrDefault/>
   </w:docDefaults>
-  <w:latentStyles w:defLockedState="0" w:defUIPriority="99" w:defSemiHidden="0" w:defUnhideWhenUsed="0" w:defQFormat="0" w:count="382">
+  <w:latentStyles w:defLockedState="0" w:defUIPriority="99" w:defSemiHidden="0" w:defUnhideWhenUsed="0" w:defQFormat="0" w:count="375">
     <w:lsdException w:name="Normal" w:uiPriority="0" w:qFormat="1"/>
     <w:lsdException w:name="heading 1" w:uiPriority="9" w:qFormat="1"/>
     <w:lsdException w:name="heading 2" w:semiHidden="1" w:uiPriority="9" w:unhideWhenUsed="1" w:qFormat="1"/>
@@ -1162,7 +1416,6 @@
     <w:uiPriority w:val="39"/>
     <w:rsid w:val="00BD67CD"/>
     <w:tblPr>
-      <w:tblInd w:w="0" w:type="dxa"/>
       <w:tblBorders>
         <w:top w:val="single" w:sz="4" w:space="0" w:color="auto"/>
         <w:left w:val="single" w:sz="4" w:space="0" w:color="auto"/>
@@ -1171,15 +1424,9 @@
         <w:insideH w:val="single" w:sz="4" w:space="0" w:color="auto"/>
         <w:insideV w:val="single" w:sz="4" w:space="0" w:color="auto"/>
       </w:tblBorders>
-      <w:tblCellMar>
-        <w:top w:w="0" w:type="dxa"/>
-        <w:left w:w="108" w:type="dxa"/>
-        <w:bottom w:w="0" w:type="dxa"/>
-        <w:right w:w="108" w:type="dxa"/>
-      </w:tblCellMar>
     </w:tblPr>
   </w:style>
-  <w:style w:type="table" w:styleId="Tabladecuadrcula1clara">
+  <w:style w:type="table" w:styleId="Tablaconcuadrcula1clara">
     <w:name w:val="Grid Table 1 Light"/>
     <w:basedOn w:val="Tablanormal"/>
     <w:uiPriority w:val="46"/>
@@ -1187,7 +1434,6 @@
     <w:tblPr>
       <w:tblStyleRowBandSize w:val="1"/>
       <w:tblStyleColBandSize w:val="1"/>
-      <w:tblInd w:w="0" w:type="dxa"/>
       <w:tblBorders>
         <w:top w:val="single" w:sz="4" w:space="0" w:color="999999" w:themeColor="text1" w:themeTint="66"/>
         <w:left w:val="single" w:sz="4" w:space="0" w:color="999999" w:themeColor="text1" w:themeTint="66"/>
@@ -1196,12 +1442,6 @@
         <w:insideH w:val="single" w:sz="4" w:space="0" w:color="999999" w:themeColor="text1" w:themeTint="66"/>
         <w:insideV w:val="single" w:sz="4" w:space="0" w:color="999999" w:themeColor="text1" w:themeTint="66"/>
       </w:tblBorders>
-      <w:tblCellMar>
-        <w:top w:w="0" w:type="dxa"/>
-        <w:left w:w="108" w:type="dxa"/>
-        <w:bottom w:w="0" w:type="dxa"/>
-        <w:right w:w="108" w:type="dxa"/>
-      </w:tblCellMar>
     </w:tblPr>
     <w:tblStylePr w:type="firstRow">
       <w:rPr>
@@ -1240,7 +1480,7 @@
       </w:rPr>
     </w:tblStylePr>
   </w:style>
-  <w:style w:type="table" w:styleId="Tabladecuadrcula1clara-nfasis4">
+  <w:style w:type="table" w:styleId="Tablaconcuadrcula1clara-nfasis4">
     <w:name w:val="Grid Table 1 Light Accent 4"/>
     <w:basedOn w:val="Tablanormal"/>
     <w:uiPriority w:val="46"/>
@@ -1248,7 +1488,6 @@
     <w:tblPr>
       <w:tblStyleRowBandSize w:val="1"/>
       <w:tblStyleColBandSize w:val="1"/>
-      <w:tblInd w:w="0" w:type="dxa"/>
       <w:tblBorders>
         <w:top w:val="single" w:sz="4" w:space="0" w:color="FFE599" w:themeColor="accent4" w:themeTint="66"/>
         <w:left w:val="single" w:sz="4" w:space="0" w:color="FFE599" w:themeColor="accent4" w:themeTint="66"/>
@@ -1257,12 +1496,6 @@
         <w:insideH w:val="single" w:sz="4" w:space="0" w:color="FFE599" w:themeColor="accent4" w:themeTint="66"/>
         <w:insideV w:val="single" w:sz="4" w:space="0" w:color="FFE599" w:themeColor="accent4" w:themeTint="66"/>
       </w:tblBorders>
-      <w:tblCellMar>
-        <w:top w:w="0" w:type="dxa"/>
-        <w:left w:w="108" w:type="dxa"/>
-        <w:bottom w:w="0" w:type="dxa"/>
-        <w:right w:w="108" w:type="dxa"/>
-      </w:tblCellMar>
     </w:tblPr>
     <w:tblStylePr w:type="firstRow">
       <w:rPr>
@@ -1301,7 +1534,7 @@
       </w:rPr>
     </w:tblStylePr>
   </w:style>
-  <w:style w:type="table" w:styleId="Tabladecuadrcula1clara-nfasis5">
+  <w:style w:type="table" w:styleId="Tablaconcuadrcula1clara-nfasis5">
     <w:name w:val="Grid Table 1 Light Accent 5"/>
     <w:basedOn w:val="Tablanormal"/>
     <w:uiPriority w:val="46"/>
@@ -1309,7 +1542,6 @@
     <w:tblPr>
       <w:tblStyleRowBandSize w:val="1"/>
       <w:tblStyleColBandSize w:val="1"/>
-      <w:tblInd w:w="0" w:type="dxa"/>
       <w:tblBorders>
         <w:top w:val="single" w:sz="4" w:space="0" w:color="BDD6EE" w:themeColor="accent5" w:themeTint="66"/>
         <w:left w:val="single" w:sz="4" w:space="0" w:color="BDD6EE" w:themeColor="accent5" w:themeTint="66"/>
@@ -1318,12 +1550,6 @@
         <w:insideH w:val="single" w:sz="4" w:space="0" w:color="BDD6EE" w:themeColor="accent5" w:themeTint="66"/>
         <w:insideV w:val="single" w:sz="4" w:space="0" w:color="BDD6EE" w:themeColor="accent5" w:themeTint="66"/>
       </w:tblBorders>
-      <w:tblCellMar>
-        <w:top w:w="0" w:type="dxa"/>
-        <w:left w:w="108" w:type="dxa"/>
-        <w:bottom w:w="0" w:type="dxa"/>
-        <w:right w:w="108" w:type="dxa"/>
-      </w:tblCellMar>
     </w:tblPr>
     <w:tblStylePr w:type="firstRow">
       <w:rPr>
@@ -1362,7 +1588,7 @@
       </w:rPr>
     </w:tblStylePr>
   </w:style>
-  <w:style w:type="table" w:styleId="Tabladecuadrcula3-nfasis4">
+  <w:style w:type="table" w:styleId="Tablaconcuadrcula3-nfasis4">
     <w:name w:val="Grid Table 3 Accent 4"/>
     <w:basedOn w:val="Tablanormal"/>
     <w:uiPriority w:val="48"/>
@@ -1370,7 +1596,6 @@
     <w:tblPr>
       <w:tblStyleRowBandSize w:val="1"/>
       <w:tblStyleColBandSize w:val="1"/>
-      <w:tblInd w:w="0" w:type="dxa"/>
       <w:tblBorders>
         <w:top w:val="single" w:sz="4" w:space="0" w:color="FFD966" w:themeColor="accent4" w:themeTint="99"/>
         <w:left w:val="single" w:sz="4" w:space="0" w:color="FFD966" w:themeColor="accent4" w:themeTint="99"/>
@@ -1379,12 +1604,6 @@
         <w:insideH w:val="single" w:sz="4" w:space="0" w:color="FFD966" w:themeColor="accent4" w:themeTint="99"/>
         <w:insideV w:val="single" w:sz="4" w:space="0" w:color="FFD966" w:themeColor="accent4" w:themeTint="99"/>
       </w:tblBorders>
-      <w:tblCellMar>
-        <w:top w:w="0" w:type="dxa"/>
-        <w:left w:w="108" w:type="dxa"/>
-        <w:bottom w:w="0" w:type="dxa"/>
-        <w:right w:w="108" w:type="dxa"/>
-      </w:tblCellMar>
     </w:tblPr>
     <w:tblStylePr w:type="firstRow">
       <w:rPr>
@@ -1502,7 +1721,7 @@
       </w:tcPr>
     </w:tblStylePr>
   </w:style>
-  <w:style w:type="table" w:styleId="Tabladecuadrcula5oscura-nfasis1">
+  <w:style w:type="table" w:styleId="Tablaconcuadrcula5oscura-nfasis1">
     <w:name w:val="Grid Table 5 Dark Accent 1"/>
     <w:basedOn w:val="Tablanormal"/>
     <w:uiPriority w:val="50"/>
@@ -1510,7 +1729,6 @@
     <w:tblPr>
       <w:tblStyleRowBandSize w:val="1"/>
       <w:tblStyleColBandSize w:val="1"/>
-      <w:tblInd w:w="0" w:type="dxa"/>
       <w:tblBorders>
         <w:top w:val="single" w:sz="4" w:space="0" w:color="FFFFFF" w:themeColor="background1"/>
         <w:left w:val="single" w:sz="4" w:space="0" w:color="FFFFFF" w:themeColor="background1"/>
@@ -1519,12 +1737,6 @@
         <w:insideH w:val="single" w:sz="4" w:space="0" w:color="FFFFFF" w:themeColor="background1"/>
         <w:insideV w:val="single" w:sz="4" w:space="0" w:color="FFFFFF" w:themeColor="background1"/>
       </w:tblBorders>
-      <w:tblCellMar>
-        <w:top w:w="0" w:type="dxa"/>
-        <w:left w:w="108" w:type="dxa"/>
-        <w:bottom w:w="0" w:type="dxa"/>
-        <w:right w:w="108" w:type="dxa"/>
-      </w:tblCellMar>
     </w:tblPr>
     <w:tcPr>
       <w:shd w:val="clear" w:color="auto" w:fill="D9E2F3" w:themeFill="accent1" w:themeFillTint="33"/>

</xml_diff>